<commit_message>
modified neat output images
</commit_message>
<xml_diff>
--- a/neat/neat_summ.docx
+++ b/neat/neat_summ.docx
@@ -207,9 +207,9 @@
           <w:sz w:val="28"/>
         </w:rPr>
         <w:drawing>
-          <wp:inline distT="0" distB="0" distL="0" distR="0" wp14:anchorId="450FEC9A" wp14:editId="4C9AC0E4">
-            <wp:extent cx="6447958" cy="2825115"/>
-            <wp:effectExtent l="0" t="0" r="0" b="0"/>
+          <wp:inline distT="0" distB="0" distL="0" distR="0" wp14:anchorId="450FEC9A" wp14:editId="3586C2E5">
+            <wp:extent cx="6448126" cy="2817881"/>
+            <wp:effectExtent l="0" t="0" r="0" b="1905"/>
             <wp:docPr id="1" name="Picture 1"/>
             <wp:cNvGraphicFramePr>
               <a:graphicFrameLocks xmlns:a="http://schemas.openxmlformats.org/drawingml/2006/main" noChangeAspect="1"/>
@@ -236,7 +236,7 @@
                   <pic:spPr>
                     <a:xfrm>
                       <a:off x="0" y="0"/>
-                      <a:ext cx="6448126" cy="2825189"/>
+                      <a:ext cx="6448126" cy="2817881"/>
                     </a:xfrm>
                     <a:prstGeom prst="rect">
                       <a:avLst/>
@@ -307,16 +307,15 @@
       <w:pPr>
         <w:keepNext/>
       </w:pPr>
-      <w:bookmarkStart w:id="0" w:name="_GoBack"/>
       <w:r>
         <w:rPr>
           <w:noProof/>
         </w:rPr>
         <w:lastRenderedPageBreak/>
         <w:drawing>
-          <wp:inline distT="0" distB="0" distL="0" distR="0" wp14:anchorId="092AF930" wp14:editId="21502819">
-            <wp:extent cx="6658023" cy="2982595"/>
-            <wp:effectExtent l="0" t="0" r="9525" b="8255"/>
+          <wp:inline distT="0" distB="0" distL="0" distR="0" wp14:anchorId="092AF930" wp14:editId="380ACDFF">
+            <wp:extent cx="6688289" cy="2956761"/>
+            <wp:effectExtent l="0" t="0" r="0" b="0"/>
             <wp:docPr id="2" name="Picture 2"/>
             <wp:cNvGraphicFramePr>
               <a:graphicFrameLocks xmlns:a="http://schemas.openxmlformats.org/drawingml/2006/main" noChangeAspect="1"/>
@@ -343,7 +342,7 @@
                   <pic:spPr>
                     <a:xfrm>
                       <a:off x="0" y="0"/>
-                      <a:ext cx="6688289" cy="2996153"/>
+                      <a:ext cx="6688289" cy="2956761"/>
                     </a:xfrm>
                     <a:prstGeom prst="rect">
                       <a:avLst/>
@@ -355,7 +354,6 @@
           </wp:inline>
         </w:drawing>
       </w:r>
-      <w:bookmarkEnd w:id="0"/>
     </w:p>
     <w:p>
       <w:pPr>
@@ -429,13 +427,8 @@
         </w:rPr>
         <w:t>Method 2 – Gradient Boosting Regressor model</w:t>
       </w:r>
-    </w:p>
-    <w:p>
-      <w:pPr>
-        <w:rPr>
-          <w:sz w:val="32"/>
-        </w:rPr>
-      </w:pPr>
+      <w:bookmarkStart w:id="0" w:name="_GoBack"/>
+      <w:bookmarkEnd w:id="0"/>
     </w:p>
     <w:p>
       <w:pPr>
@@ -470,8 +463,8 @@
           <w:sz w:val="28"/>
         </w:rPr>
         <w:drawing>
-          <wp:inline distT="0" distB="0" distL="0" distR="0" wp14:anchorId="2CAC0370" wp14:editId="111D81A7">
-            <wp:extent cx="6611951" cy="2933700"/>
+          <wp:inline distT="0" distB="0" distL="0" distR="0" wp14:anchorId="2CAC0370" wp14:editId="7CD48B04">
+            <wp:extent cx="6619155" cy="2897185"/>
             <wp:effectExtent l="0" t="0" r="0" b="0"/>
             <wp:docPr id="3" name="Picture 3"/>
             <wp:cNvGraphicFramePr>
@@ -499,7 +492,7 @@
                   <pic:spPr>
                     <a:xfrm>
                       <a:off x="0" y="0"/>
-                      <a:ext cx="6619155" cy="2936897"/>
+                      <a:ext cx="6619155" cy="2897185"/>
                     </a:xfrm>
                     <a:prstGeom prst="rect">
                       <a:avLst/>
@@ -572,10 +565,11 @@
         <w:rPr>
           <w:noProof/>
         </w:rPr>
+        <w:lastRenderedPageBreak/>
         <w:drawing>
-          <wp:inline distT="0" distB="0" distL="0" distR="0" wp14:anchorId="28468D92" wp14:editId="63DBCD8D">
-            <wp:extent cx="6510655" cy="2856063"/>
-            <wp:effectExtent l="0" t="0" r="4445" b="1905"/>
+          <wp:inline distT="0" distB="0" distL="0" distR="0" wp14:anchorId="28468D92" wp14:editId="5B0363FC">
+            <wp:extent cx="6435603" cy="2877750"/>
+            <wp:effectExtent l="0" t="0" r="3810" b="0"/>
             <wp:docPr id="4" name="Picture 4"/>
             <wp:cNvGraphicFramePr>
               <a:graphicFrameLocks xmlns:a="http://schemas.openxmlformats.org/drawingml/2006/main" noChangeAspect="1"/>
@@ -602,7 +596,7 @@
                   <pic:spPr>
                     <a:xfrm>
                       <a:off x="0" y="0"/>
-                      <a:ext cx="6560091" cy="2877750"/>
+                      <a:ext cx="6435603" cy="2877750"/>
                     </a:xfrm>
                     <a:prstGeom prst="rect">
                       <a:avLst/>
@@ -723,14 +717,7 @@
           <w:color w:val="7030A0"/>
           <w:sz w:val="28"/>
         </w:rPr>
-        <w:t xml:space="preserve"> </w:t>
-      </w:r>
-      <w:r>
-        <w:rPr>
-          <w:color w:val="7030A0"/>
-          <w:sz w:val="28"/>
-        </w:rPr>
-        <w:t>– 0.6130752585918393</w:t>
+        <w:t xml:space="preserve"> – 0.6130752585918393</w:t>
       </w:r>
     </w:p>
     <w:p>
@@ -752,9 +739,9 @@
           <w:sz w:val="28"/>
         </w:rPr>
         <w:drawing>
-          <wp:inline distT="0" distB="0" distL="0" distR="0" wp14:anchorId="6069CAA6" wp14:editId="1B168356">
-            <wp:extent cx="6637020" cy="2903696"/>
-            <wp:effectExtent l="0" t="0" r="0" b="0"/>
+          <wp:inline distT="0" distB="0" distL="0" distR="0" wp14:anchorId="6069CAA6" wp14:editId="198136B8">
+            <wp:extent cx="6650019" cy="2924753"/>
+            <wp:effectExtent l="0" t="0" r="0" b="9525"/>
             <wp:docPr id="5" name="Picture 5"/>
             <wp:cNvGraphicFramePr>
               <a:graphicFrameLocks xmlns:a="http://schemas.openxmlformats.org/drawingml/2006/main" noChangeAspect="1"/>
@@ -781,7 +768,7 @@
                   <pic:spPr>
                     <a:xfrm>
                       <a:off x="0" y="0"/>
-                      <a:ext cx="6685151" cy="2924753"/>
+                      <a:ext cx="6650019" cy="2924753"/>
                     </a:xfrm>
                     <a:prstGeom prst="rect">
                       <a:avLst/>
@@ -855,9 +842,9 @@
           <w:noProof/>
         </w:rPr>
         <w:drawing>
-          <wp:inline distT="0" distB="0" distL="0" distR="0" wp14:anchorId="60245276" wp14:editId="327C0829">
-            <wp:extent cx="6692900" cy="2996789"/>
-            <wp:effectExtent l="0" t="0" r="0" b="0"/>
+          <wp:inline distT="0" distB="0" distL="0" distR="0" wp14:anchorId="60245276" wp14:editId="6E99B020">
+            <wp:extent cx="6723472" cy="3007590"/>
+            <wp:effectExtent l="0" t="0" r="1270" b="2540"/>
             <wp:docPr id="6" name="Picture 6"/>
             <wp:cNvGraphicFramePr>
               <a:graphicFrameLocks xmlns:a="http://schemas.openxmlformats.org/drawingml/2006/main" noChangeAspect="1"/>
@@ -884,7 +871,7 @@
                   <pic:spPr>
                     <a:xfrm>
                       <a:off x="0" y="0"/>
-                      <a:ext cx="6723472" cy="3010478"/>
+                      <a:ext cx="6723472" cy="3007590"/>
                     </a:xfrm>
                     <a:prstGeom prst="rect">
                       <a:avLst/>

</xml_diff>